<commit_message>
01:19 Unit 17 (Lv7~8)
</commit_message>
<xml_diff>
--- a/KKH/20190925/Word.docx
+++ b/KKH/20190925/Word.docx
@@ -58,16 +58,6 @@
         <w:tab/>
         <w:tab/>
         <w:tab/>
-      </w:r>
-      <w:r>
-        <w:rPr>
-          <w:rFonts w:ascii="맑은 고딕" w:hAnsi="맑은 고딕" w:cs="맑은 고딕" w:eastAsia="맑은 고딕"/>
-          <w:color w:val="auto"/>
-          <w:spacing w:val="0"/>
-          <w:position w:val="0"/>
-          <w:sz w:val="20"/>
-          <w:shd w:fill="auto" w:val="clear"/>
-        </w:rPr>
         <w:t xml:space="preserve">잘못</w:t>
       </w:r>
     </w:p>
@@ -131,16 +121,6 @@
         <w:tab/>
         <w:tab/>
         <w:tab/>
-      </w:r>
-      <w:r>
-        <w:rPr>
-          <w:rFonts w:ascii="맑은 고딕" w:hAnsi="맑은 고딕" w:cs="맑은 고딕" w:eastAsia="맑은 고딕"/>
-          <w:color w:val="auto"/>
-          <w:spacing w:val="0"/>
-          <w:position w:val="0"/>
-          <w:sz w:val="20"/>
-          <w:shd w:fill="auto" w:val="clear"/>
-        </w:rPr>
         <w:t xml:space="preserve">판사</w:t>
       </w:r>
     </w:p>
@@ -167,21 +147,11 @@
           <w:sz w:val="20"/>
           <w:shd w:fill="auto" w:val="clear"/>
         </w:rPr>
-        <w:t xml:space="preserve">accident repot</w:t>
-        <w:tab/>
-        <w:tab/>
-        <w:tab/>
-        <w:tab/>
-      </w:r>
-      <w:r>
-        <w:rPr>
-          <w:rFonts w:ascii="맑은 고딕" w:hAnsi="맑은 고딕" w:cs="맑은 고딕" w:eastAsia="맑은 고딕"/>
-          <w:color w:val="auto"/>
-          <w:spacing w:val="0"/>
-          <w:position w:val="0"/>
-          <w:sz w:val="20"/>
-          <w:shd w:fill="auto" w:val="clear"/>
-        </w:rPr>
+        <w:t xml:space="preserve">accident report</w:t>
+        <w:tab/>
+        <w:tab/>
+        <w:tab/>
+        <w:tab/>
         <w:t xml:space="preserve">사건조사서</w:t>
       </w:r>
     </w:p>
@@ -459,37 +429,6 @@
           <w:sz w:val="20"/>
           <w:shd w:fill="auto" w:val="clear"/>
         </w:rPr>
-        <w:t xml:space="preserve">secretary </w:t>
-        <w:tab/>
-        <w:tab/>
-        <w:tab/>
-        <w:tab/>
-        <w:t xml:space="preserve">비서, 총무</w:t>
-      </w:r>
-    </w:p>
-    <w:p>
-      <w:pPr>
-        <w:spacing w:before="0" w:after="200" w:line="276"/>
-        <w:ind w:right="0" w:left="0" w:firstLine="0"/>
-        <w:jc w:val="left"/>
-        <w:rPr>
-          <w:rFonts w:ascii="맑은 고딕" w:hAnsi="맑은 고딕" w:cs="맑은 고딕" w:eastAsia="맑은 고딕"/>
-          <w:color w:val="auto"/>
-          <w:spacing w:val="0"/>
-          <w:position w:val="0"/>
-          <w:sz w:val="20"/>
-          <w:shd w:fill="auto" w:val="clear"/>
-        </w:rPr>
-      </w:pPr>
-      <w:r>
-        <w:rPr>
-          <w:rFonts w:ascii="맑은 고딕" w:hAnsi="맑은 고딕" w:cs="맑은 고딕" w:eastAsia="맑은 고딕"/>
-          <w:color w:val="auto"/>
-          <w:spacing w:val="0"/>
-          <w:position w:val="0"/>
-          <w:sz w:val="20"/>
-          <w:shd w:fill="auto" w:val="clear"/>
-        </w:rPr>
         <w:t xml:space="preserve">regulation</w:t>
         <w:tab/>
         <w:tab/>
@@ -640,6 +579,140 @@
           <w:shd w:fill="auto" w:val="clear"/>
         </w:rPr>
       </w:pPr>
+      <w:r>
+        <w:rPr>
+          <w:rFonts w:ascii="맑은 고딕" w:hAnsi="맑은 고딕" w:cs="맑은 고딕" w:eastAsia="맑은 고딕"/>
+          <w:color w:val="auto"/>
+          <w:spacing w:val="0"/>
+          <w:position w:val="0"/>
+          <w:sz w:val="20"/>
+          <w:shd w:fill="auto" w:val="clear"/>
+        </w:rPr>
+        <w:t xml:space="preserve">implement</w:t>
+        <w:tab/>
+        <w:tab/>
+        <w:tab/>
+        <w:tab/>
+        <w:t xml:space="preserve">시행하다. 도구</w:t>
+      </w:r>
+    </w:p>
+    <w:p>
+      <w:pPr>
+        <w:spacing w:before="0" w:after="200" w:line="276"/>
+        <w:ind w:right="0" w:left="0" w:firstLine="0"/>
+        <w:jc w:val="left"/>
+        <w:rPr>
+          <w:rFonts w:ascii="맑은 고딕" w:hAnsi="맑은 고딕" w:cs="맑은 고딕" w:eastAsia="맑은 고딕"/>
+          <w:color w:val="auto"/>
+          <w:spacing w:val="0"/>
+          <w:position w:val="0"/>
+          <w:sz w:val="20"/>
+          <w:shd w:fill="auto" w:val="clear"/>
+        </w:rPr>
+      </w:pPr>
+      <w:r>
+        <w:rPr>
+          <w:rFonts w:ascii="맑은 고딕" w:hAnsi="맑은 고딕" w:cs="맑은 고딕" w:eastAsia="맑은 고딕"/>
+          <w:color w:val="auto"/>
+          <w:spacing w:val="0"/>
+          <w:position w:val="0"/>
+          <w:sz w:val="20"/>
+          <w:shd w:fill="auto" w:val="clear"/>
+        </w:rPr>
+        <w:t xml:space="preserve">with accuracy</w:t>
+        <w:tab/>
+        <w:tab/>
+        <w:tab/>
+        <w:tab/>
+      </w:r>
+      <w:r>
+        <w:rPr>
+          <w:rFonts w:ascii="맑은 고딕" w:hAnsi="맑은 고딕" w:cs="맑은 고딕" w:eastAsia="맑은 고딕"/>
+          <w:color w:val="auto"/>
+          <w:spacing w:val="0"/>
+          <w:position w:val="0"/>
+          <w:sz w:val="20"/>
+          <w:shd w:fill="auto" w:val="clear"/>
+        </w:rPr>
+        <w:t xml:space="preserve">정확하게</w:t>
+      </w:r>
+    </w:p>
+    <w:p>
+      <w:pPr>
+        <w:spacing w:before="0" w:after="200" w:line="276"/>
+        <w:ind w:right="0" w:left="0" w:firstLine="0"/>
+        <w:jc w:val="left"/>
+        <w:rPr>
+          <w:rFonts w:ascii="맑은 고딕" w:hAnsi="맑은 고딕" w:cs="맑은 고딕" w:eastAsia="맑은 고딕"/>
+          <w:color w:val="auto"/>
+          <w:spacing w:val="0"/>
+          <w:position w:val="0"/>
+          <w:sz w:val="20"/>
+          <w:shd w:fill="auto" w:val="clear"/>
+        </w:rPr>
+      </w:pPr>
+      <w:r>
+        <w:rPr>
+          <w:rFonts w:ascii="맑은 고딕" w:hAnsi="맑은 고딕" w:cs="맑은 고딕" w:eastAsia="맑은 고딕"/>
+          <w:color w:val="auto"/>
+          <w:spacing w:val="0"/>
+          <w:position w:val="0"/>
+          <w:sz w:val="20"/>
+          <w:shd w:fill="auto" w:val="clear"/>
+        </w:rPr>
+        <w:t xml:space="preserve">assure </w:t>
+        <w:tab/>
+        <w:tab/>
+        <w:tab/>
+        <w:tab/>
+        <w:tab/>
+        <w:t xml:space="preserve">장담하다. (~임을)확인하다.</w:t>
+      </w:r>
+    </w:p>
+    <w:p>
+      <w:pPr>
+        <w:spacing w:before="0" w:after="200" w:line="276"/>
+        <w:ind w:right="0" w:left="0" w:firstLine="0"/>
+        <w:jc w:val="left"/>
+        <w:rPr>
+          <w:rFonts w:ascii="맑은 고딕" w:hAnsi="맑은 고딕" w:cs="맑은 고딕" w:eastAsia="맑은 고딕"/>
+          <w:color w:val="auto"/>
+          <w:spacing w:val="0"/>
+          <w:position w:val="0"/>
+          <w:sz w:val="20"/>
+          <w:shd w:fill="auto" w:val="clear"/>
+        </w:rPr>
+      </w:pPr>
+      <w:r>
+        <w:rPr>
+          <w:rFonts w:ascii="맑은 고딕" w:hAnsi="맑은 고딕" w:cs="맑은 고딕" w:eastAsia="맑은 고딕"/>
+          <w:color w:val="auto"/>
+          <w:spacing w:val="0"/>
+          <w:position w:val="0"/>
+          <w:sz w:val="20"/>
+          <w:shd w:fill="auto" w:val="clear"/>
+        </w:rPr>
+        <w:t xml:space="preserve">shout out loud </w:t>
+        <w:tab/>
+        <w:tab/>
+        <w:tab/>
+        <w:t xml:space="preserve">큰 소리로 외치다.</w:t>
+      </w:r>
+    </w:p>
+    <w:p>
+      <w:pPr>
+        <w:spacing w:before="0" w:after="200" w:line="276"/>
+        <w:ind w:right="0" w:left="0" w:firstLine="0"/>
+        <w:jc w:val="left"/>
+        <w:rPr>
+          <w:rFonts w:ascii="맑은 고딕" w:hAnsi="맑은 고딕" w:cs="맑은 고딕" w:eastAsia="맑은 고딕"/>
+          <w:color w:val="auto"/>
+          <w:spacing w:val="0"/>
+          <w:position w:val="0"/>
+          <w:sz w:val="20"/>
+          <w:shd w:fill="auto" w:val="clear"/>
+        </w:rPr>
+      </w:pPr>
     </w:p>
     <w:p>
       <w:pPr>
@@ -666,16 +739,6 @@
         </w:rPr>
         <w:t xml:space="preserve">It was his fault for running the red light.</w:t>
         <w:tab/>
-      </w:r>
-      <w:r>
-        <w:rPr>
-          <w:rFonts w:ascii="맑은 고딕" w:hAnsi="맑은 고딕" w:cs="맑은 고딕" w:eastAsia="맑은 고딕"/>
-          <w:color w:val="auto"/>
-          <w:spacing w:val="0"/>
-          <w:position w:val="0"/>
-          <w:sz w:val="20"/>
-          <w:shd w:fill="auto" w:val="clear"/>
-        </w:rPr>
         <w:t xml:space="preserve">빨간 불이었을 때 달린 건 그의 잘못이었어요.</w:t>
       </w:r>
     </w:p>
@@ -704,16 +767,6 @@
         </w:rPr>
         <w:t xml:space="preserve">The other withness agrees with me.</w:t>
         <w:tab/>
-      </w:r>
-      <w:r>
-        <w:rPr>
-          <w:rFonts w:ascii="맑은 고딕" w:hAnsi="맑은 고딕" w:cs="맑은 고딕" w:eastAsia="맑은 고딕"/>
-          <w:color w:val="auto"/>
-          <w:spacing w:val="0"/>
-          <w:position w:val="0"/>
-          <w:sz w:val="20"/>
-          <w:shd w:fill="auto" w:val="clear"/>
-        </w:rPr>
         <w:t xml:space="preserve">다른 목격자도 저와 의견이 같아요.</w:t>
       </w:r>
     </w:p>
@@ -742,16 +795,6 @@
         </w:rPr>
         <w:t xml:space="preserve">Please write an accident repot.</w:t>
         <w:tab/>
-      </w:r>
-      <w:r>
-        <w:rPr>
-          <w:rFonts w:ascii="맑은 고딕" w:hAnsi="맑은 고딕" w:cs="맑은 고딕" w:eastAsia="맑은 고딕"/>
-          <w:color w:val="auto"/>
-          <w:spacing w:val="0"/>
-          <w:position w:val="0"/>
-          <w:sz w:val="20"/>
-          <w:shd w:fill="auto" w:val="clear"/>
-        </w:rPr>
         <w:t xml:space="preserve">사고 조사서를 써주세요.</w:t>
       </w:r>
     </w:p>
@@ -794,9 +837,139 @@
           <w:sz w:val="20"/>
           <w:shd w:fill="auto" w:val="clear"/>
         </w:rPr>
-        <w:t xml:space="preserve">We will let + Object(</w:t>
-      </w:r>
-      <w:r>
+        <w:t xml:space="preserve">We will let + Object(목적어) + Verb (Permission)(동사원형)</w:t>
+        <w:tab/>
+        <w:t xml:space="preserve">우리는 (목적어)가 ~을 하게 할 거에요.</w:t>
+      </w:r>
+    </w:p>
+    <w:p>
+      <w:pPr>
+        <w:spacing w:before="0" w:after="200" w:line="276"/>
+        <w:ind w:right="0" w:left="0" w:firstLine="0"/>
+        <w:jc w:val="left"/>
+        <w:rPr>
+          <w:rFonts w:ascii="맑은 고딕" w:hAnsi="맑은 고딕" w:cs="맑은 고딕" w:eastAsia="맑은 고딕"/>
+          <w:color w:val="auto"/>
+          <w:spacing w:val="0"/>
+          <w:position w:val="0"/>
+          <w:sz w:val="20"/>
+          <w:shd w:fill="auto" w:val="clear"/>
+        </w:rPr>
+      </w:pPr>
+      <w:r>
+        <w:rPr>
+          <w:rFonts w:ascii="맑은 고딕" w:hAnsi="맑은 고딕" w:cs="맑은 고딕" w:eastAsia="맑은 고딕"/>
+          <w:color w:val="auto"/>
+          <w:spacing w:val="0"/>
+          <w:position w:val="0"/>
+          <w:sz w:val="20"/>
+          <w:shd w:fill="auto" w:val="clear"/>
+        </w:rPr>
+        <w:tab/>
+        <w:t xml:space="preserve">= We'll let her have a break.</w:t>
+      </w:r>
+    </w:p>
+    <w:p>
+      <w:pPr>
+        <w:spacing w:before="0" w:after="200" w:line="276"/>
+        <w:ind w:right="0" w:left="0" w:firstLine="0"/>
+        <w:jc w:val="left"/>
+        <w:rPr>
+          <w:rFonts w:ascii="맑은 고딕" w:hAnsi="맑은 고딕" w:cs="맑은 고딕" w:eastAsia="맑은 고딕"/>
+          <w:color w:val="auto"/>
+          <w:spacing w:val="0"/>
+          <w:position w:val="0"/>
+          <w:sz w:val="20"/>
+          <w:shd w:fill="auto" w:val="clear"/>
+        </w:rPr>
+      </w:pPr>
+      <w:r>
+        <w:rPr>
+          <w:rFonts w:ascii="맑은 고딕" w:hAnsi="맑은 고딕" w:cs="맑은 고딕" w:eastAsia="맑은 고딕"/>
+          <w:color w:val="auto"/>
+          <w:spacing w:val="0"/>
+          <w:position w:val="0"/>
+          <w:sz w:val="20"/>
+          <w:shd w:fill="auto" w:val="clear"/>
+        </w:rPr>
+        <w:tab/>
+        <w:t xml:space="preserve">= We'll let his secretary work overtime.</w:t>
+      </w:r>
+    </w:p>
+    <w:p>
+      <w:pPr>
+        <w:spacing w:before="0" w:after="200" w:line="276"/>
+        <w:ind w:right="0" w:left="0" w:firstLine="0"/>
+        <w:jc w:val="left"/>
+        <w:rPr>
+          <w:rFonts w:ascii="맑은 고딕" w:hAnsi="맑은 고딕" w:cs="맑은 고딕" w:eastAsia="맑은 고딕"/>
+          <w:color w:val="auto"/>
+          <w:spacing w:val="0"/>
+          <w:position w:val="0"/>
+          <w:sz w:val="20"/>
+          <w:shd w:fill="auto" w:val="clear"/>
+        </w:rPr>
+      </w:pPr>
+      <w:r>
+        <w:rPr>
+          <w:rFonts w:ascii="맑은 고딕" w:hAnsi="맑은 고딕" w:cs="맑은 고딕" w:eastAsia="맑은 고딕"/>
+          <w:color w:val="auto"/>
+          <w:spacing w:val="0"/>
+          <w:position w:val="0"/>
+          <w:sz w:val="20"/>
+          <w:shd w:fill="auto" w:val="clear"/>
+        </w:rPr>
+        <w:tab/>
+        <w:t xml:space="preserve">= We'll let them do their homework.</w:t>
+      </w:r>
+    </w:p>
+    <w:p>
+      <w:pPr>
+        <w:spacing w:before="0" w:after="200" w:line="276"/>
+        <w:ind w:right="0" w:left="0" w:firstLine="0"/>
+        <w:jc w:val="left"/>
+        <w:rPr>
+          <w:rFonts w:ascii="맑은 고딕" w:hAnsi="맑은 고딕" w:cs="맑은 고딕" w:eastAsia="맑은 고딕"/>
+          <w:color w:val="auto"/>
+          <w:spacing w:val="0"/>
+          <w:position w:val="0"/>
+          <w:sz w:val="20"/>
+          <w:shd w:fill="auto" w:val="clear"/>
+        </w:rPr>
+      </w:pPr>
+      <w:r>
+        <w:rPr>
+          <w:rFonts w:ascii="맑은 고딕" w:hAnsi="맑은 고딕" w:cs="맑은 고딕" w:eastAsia="맑은 고딕"/>
+          <w:color w:val="auto"/>
+          <w:spacing w:val="0"/>
+          <w:position w:val="0"/>
+          <w:sz w:val="20"/>
+          <w:shd w:fill="auto" w:val="clear"/>
+        </w:rPr>
+        <w:tab/>
+        <w:t xml:space="preserve">= We'll let you go home early.</w:t>
+      </w:r>
+    </w:p>
+    <w:p>
+      <w:pPr>
+        <w:spacing w:before="0" w:after="200" w:line="276"/>
+        <w:ind w:right="0" w:left="0" w:firstLine="0"/>
+        <w:jc w:val="left"/>
+        <w:rPr>
+          <w:rFonts w:ascii="맑은 고딕" w:hAnsi="맑은 고딕" w:cs="맑은 고딕" w:eastAsia="맑은 고딕"/>
+          <w:color w:val="auto"/>
+          <w:spacing w:val="0"/>
+          <w:position w:val="0"/>
+          <w:sz w:val="20"/>
+          <w:shd w:fill="auto" w:val="clear"/>
+        </w:rPr>
+      </w:pPr>
+    </w:p>
+    <w:p>
+      <w:pPr>
+        <w:spacing w:before="0" w:after="200" w:line="276"/>
+        <w:ind w:right="0" w:left="0" w:firstLine="0"/>
+        <w:jc w:val="left"/>
         <w:rPr>
           <w:rFonts w:ascii="맑은 고딕" w:hAnsi="맑은 고딕" w:cs="맑은 고딕" w:eastAsia="맑은 고딕"/>
           <w:b/>
@@ -806,139 +979,8 @@
           <w:sz w:val="20"/>
           <w:shd w:fill="auto" w:val="clear"/>
         </w:rPr>
-        <w:t xml:space="preserve">목적어) + Verb (Permission)(동사원형)</w:t>
-        <w:tab/>
-        <w:t xml:space="preserve">우리는 (목적어)가 ~을 하게 할 거에요.</w:t>
-      </w:r>
-    </w:p>
-    <w:p>
-      <w:pPr>
-        <w:spacing w:before="0" w:after="200" w:line="276"/>
-        <w:ind w:right="0" w:left="0" w:firstLine="0"/>
-        <w:jc w:val="left"/>
-        <w:rPr>
-          <w:rFonts w:ascii="맑은 고딕" w:hAnsi="맑은 고딕" w:cs="맑은 고딕" w:eastAsia="맑은 고딕"/>
-          <w:color w:val="auto"/>
-          <w:spacing w:val="0"/>
-          <w:position w:val="0"/>
-          <w:sz w:val="20"/>
-          <w:shd w:fill="auto" w:val="clear"/>
-        </w:rPr>
-      </w:pPr>
-      <w:r>
-        <w:rPr>
-          <w:rFonts w:ascii="맑은 고딕" w:hAnsi="맑은 고딕" w:cs="맑은 고딕" w:eastAsia="맑은 고딕"/>
-          <w:color w:val="auto"/>
-          <w:spacing w:val="0"/>
-          <w:position w:val="0"/>
-          <w:sz w:val="20"/>
-          <w:shd w:fill="auto" w:val="clear"/>
-        </w:rPr>
-        <w:tab/>
-        <w:t xml:space="preserve">= We'll let her have a break.</w:t>
-      </w:r>
-    </w:p>
-    <w:p>
-      <w:pPr>
-        <w:spacing w:before="0" w:after="200" w:line="276"/>
-        <w:ind w:right="0" w:left="0" w:firstLine="0"/>
-        <w:jc w:val="left"/>
-        <w:rPr>
-          <w:rFonts w:ascii="맑은 고딕" w:hAnsi="맑은 고딕" w:cs="맑은 고딕" w:eastAsia="맑은 고딕"/>
-          <w:color w:val="auto"/>
-          <w:spacing w:val="0"/>
-          <w:position w:val="0"/>
-          <w:sz w:val="20"/>
-          <w:shd w:fill="auto" w:val="clear"/>
-        </w:rPr>
-      </w:pPr>
-      <w:r>
-        <w:rPr>
-          <w:rFonts w:ascii="맑은 고딕" w:hAnsi="맑은 고딕" w:cs="맑은 고딕" w:eastAsia="맑은 고딕"/>
-          <w:color w:val="auto"/>
-          <w:spacing w:val="0"/>
-          <w:position w:val="0"/>
-          <w:sz w:val="20"/>
-          <w:shd w:fill="auto" w:val="clear"/>
-        </w:rPr>
-        <w:tab/>
-        <w:t xml:space="preserve">= We'll let his secretary work overtime.</w:t>
-      </w:r>
-    </w:p>
-    <w:p>
-      <w:pPr>
-        <w:spacing w:before="0" w:after="200" w:line="276"/>
-        <w:ind w:right="0" w:left="0" w:firstLine="0"/>
-        <w:jc w:val="left"/>
-        <w:rPr>
-          <w:rFonts w:ascii="맑은 고딕" w:hAnsi="맑은 고딕" w:cs="맑은 고딕" w:eastAsia="맑은 고딕"/>
-          <w:color w:val="auto"/>
-          <w:spacing w:val="0"/>
-          <w:position w:val="0"/>
-          <w:sz w:val="20"/>
-          <w:shd w:fill="auto" w:val="clear"/>
-        </w:rPr>
-      </w:pPr>
-      <w:r>
-        <w:rPr>
-          <w:rFonts w:ascii="맑은 고딕" w:hAnsi="맑은 고딕" w:cs="맑은 고딕" w:eastAsia="맑은 고딕"/>
-          <w:color w:val="auto"/>
-          <w:spacing w:val="0"/>
-          <w:position w:val="0"/>
-          <w:sz w:val="20"/>
-          <w:shd w:fill="auto" w:val="clear"/>
-        </w:rPr>
-        <w:tab/>
-        <w:t xml:space="preserve">= We'll let them do their homework.</w:t>
-      </w:r>
-    </w:p>
-    <w:p>
-      <w:pPr>
-        <w:spacing w:before="0" w:after="200" w:line="276"/>
-        <w:ind w:right="0" w:left="0" w:firstLine="0"/>
-        <w:jc w:val="left"/>
-        <w:rPr>
-          <w:rFonts w:ascii="맑은 고딕" w:hAnsi="맑은 고딕" w:cs="맑은 고딕" w:eastAsia="맑은 고딕"/>
-          <w:color w:val="auto"/>
-          <w:spacing w:val="0"/>
-          <w:position w:val="0"/>
-          <w:sz w:val="20"/>
-          <w:shd w:fill="auto" w:val="clear"/>
-        </w:rPr>
-      </w:pPr>
-      <w:r>
-        <w:rPr>
-          <w:rFonts w:ascii="맑은 고딕" w:hAnsi="맑은 고딕" w:cs="맑은 고딕" w:eastAsia="맑은 고딕"/>
-          <w:color w:val="auto"/>
-          <w:spacing w:val="0"/>
-          <w:position w:val="0"/>
-          <w:sz w:val="20"/>
-          <w:shd w:fill="auto" w:val="clear"/>
-        </w:rPr>
-        <w:tab/>
-        <w:t xml:space="preserve">= We'll let you go home early.</w:t>
-      </w:r>
-    </w:p>
-    <w:p>
-      <w:pPr>
-        <w:spacing w:before="0" w:after="200" w:line="276"/>
-        <w:ind w:right="0" w:left="0" w:firstLine="0"/>
-        <w:jc w:val="left"/>
-        <w:rPr>
-          <w:rFonts w:ascii="맑은 고딕" w:hAnsi="맑은 고딕" w:cs="맑은 고딕" w:eastAsia="맑은 고딕"/>
-          <w:color w:val="auto"/>
-          <w:spacing w:val="0"/>
-          <w:position w:val="0"/>
-          <w:sz w:val="20"/>
-          <w:shd w:fill="auto" w:val="clear"/>
-        </w:rPr>
-      </w:pPr>
-    </w:p>
-    <w:p>
-      <w:pPr>
-        <w:spacing w:before="0" w:after="200" w:line="276"/>
-        <w:ind w:right="0" w:left="0" w:firstLine="0"/>
-        <w:jc w:val="left"/>
+      </w:pPr>
+      <w:r>
         <w:rPr>
           <w:rFonts w:ascii="맑은 고딕" w:hAnsi="맑은 고딕" w:cs="맑은 고딕" w:eastAsia="맑은 고딕"/>
           <w:b/>
@@ -948,30 +990,8 @@
           <w:sz w:val="20"/>
           <w:shd w:fill="auto" w:val="clear"/>
         </w:rPr>
-      </w:pPr>
-      <w:r>
-        <w:rPr>
-          <w:rFonts w:ascii="맑은 고딕" w:hAnsi="맑은 고딕" w:cs="맑은 고딕" w:eastAsia="맑은 고딕"/>
-          <w:b/>
-          <w:color w:val="auto"/>
-          <w:spacing w:val="0"/>
-          <w:position w:val="0"/>
-          <w:sz w:val="20"/>
-          <w:shd w:fill="auto" w:val="clear"/>
-        </w:rPr>
         <w:t xml:space="preserve">We'll let the judge decide.</w:t>
         <w:tab/>
-      </w:r>
-      <w:r>
-        <w:rPr>
-          <w:rFonts w:ascii="맑은 고딕" w:hAnsi="맑은 고딕" w:cs="맑은 고딕" w:eastAsia="맑은 고딕"/>
-          <w:b/>
-          <w:color w:val="auto"/>
-          <w:spacing w:val="0"/>
-          <w:position w:val="0"/>
-          <w:sz w:val="20"/>
-          <w:shd w:fill="auto" w:val="clear"/>
-        </w:rPr>
         <w:t xml:space="preserve">판사가 결정하겠지요.</w:t>
       </w:r>
     </w:p>

</xml_diff>